<commit_message>
Añadiendo los docs actualizados
</commit_message>
<xml_diff>
--- a/docs/entrega1/EPRO_Entegra1_Grupo01_POSPuntoDeventa+Inventario+Facturacion Interna(1).docx
+++ b/docs/entrega1/EPRO_Entegra1_Grupo01_POSPuntoDeventa+Inventario+Facturacion Interna(1).docx
@@ -811,7 +811,7 @@
     </w:p>
     <w:sdt>
       <w:sdtPr>
-        <w:id w:val="1880472635"/>
+        <w:id w:val="141145893"/>
         <w:docPartObj>
           <w:docPartGallery w:val="Table of Contents"/>
           <w:docPartUnique/>
@@ -839,7 +839,7 @@
           <w:r>
             <w:fldChar w:fldCharType="separate"/>
           </w:r>
-          <w:hyperlink w:anchor="_Toc2147034270">
+          <w:hyperlink w:anchor="_Toc710895351">
             <w:r>
               <w:rPr>
                 <w:rStyle w:val="Hyperlink"/>
@@ -862,7 +862,7 @@
               <w:fldChar w:fldCharType="begin"/>
             </w:r>
             <w:r>
-              <w:instrText xml:space="preserve">PAGEREF _Toc2147034270 \h</w:instrText>
+              <w:instrText xml:space="preserve">PAGEREF _Toc710895351 \h</w:instrText>
             </w:r>
             <w:r>
               <w:fldChar w:fldCharType="separate"/>
@@ -889,7 +889,7 @@
               <w:rStyle w:val="Hyperlink"/>
             </w:rPr>
           </w:pPr>
-          <w:hyperlink w:anchor="_Toc604680035">
+          <w:hyperlink w:anchor="_Toc609755586">
             <w:r>
               <w:rPr>
                 <w:rStyle w:val="Hyperlink"/>
@@ -903,7 +903,7 @@
               <w:fldChar w:fldCharType="begin"/>
             </w:r>
             <w:r>
-              <w:instrText xml:space="preserve">PAGEREF _Toc604680035 \h</w:instrText>
+              <w:instrText xml:space="preserve">PAGEREF _Toc609755586 \h</w:instrText>
             </w:r>
             <w:r>
               <w:fldChar w:fldCharType="separate"/>
@@ -930,7 +930,7 @@
               <w:rStyle w:val="Hyperlink"/>
             </w:rPr>
           </w:pPr>
-          <w:hyperlink w:anchor="_Toc1408399154">
+          <w:hyperlink w:anchor="_Toc1383989019">
             <w:r>
               <w:rPr>
                 <w:rStyle w:val="Hyperlink"/>
@@ -944,7 +944,7 @@
               <w:fldChar w:fldCharType="begin"/>
             </w:r>
             <w:r>
-              <w:instrText xml:space="preserve">PAGEREF _Toc1408399154 \h</w:instrText>
+              <w:instrText xml:space="preserve">PAGEREF _Toc1383989019 \h</w:instrText>
             </w:r>
             <w:r>
               <w:fldChar w:fldCharType="separate"/>
@@ -971,7 +971,7 @@
               <w:rStyle w:val="Hyperlink"/>
             </w:rPr>
           </w:pPr>
-          <w:hyperlink w:anchor="_Toc418005428">
+          <w:hyperlink w:anchor="_Toc228455236">
             <w:r>
               <w:rPr>
                 <w:rStyle w:val="Hyperlink"/>
@@ -985,7 +985,7 @@
               <w:fldChar w:fldCharType="begin"/>
             </w:r>
             <w:r>
-              <w:instrText xml:space="preserve">PAGEREF _Toc418005428 \h</w:instrText>
+              <w:instrText xml:space="preserve">PAGEREF _Toc228455236 \h</w:instrText>
             </w:r>
             <w:r>
               <w:fldChar w:fldCharType="separate"/>
@@ -1012,7 +1012,7 @@
               <w:rStyle w:val="Hyperlink"/>
             </w:rPr>
           </w:pPr>
-          <w:hyperlink w:anchor="_Toc1457761700">
+          <w:hyperlink w:anchor="_Toc1799219832">
             <w:r>
               <w:rPr>
                 <w:rStyle w:val="Hyperlink"/>
@@ -1026,7 +1026,7 @@
               <w:fldChar w:fldCharType="begin"/>
             </w:r>
             <w:r>
-              <w:instrText xml:space="preserve">PAGEREF _Toc1457761700 \h</w:instrText>
+              <w:instrText xml:space="preserve">PAGEREF _Toc1799219832 \h</w:instrText>
             </w:r>
             <w:r>
               <w:fldChar w:fldCharType="separate"/>
@@ -1053,7 +1053,7 @@
               <w:rStyle w:val="Hyperlink"/>
             </w:rPr>
           </w:pPr>
-          <w:hyperlink w:anchor="_Toc1131033574">
+          <w:hyperlink w:anchor="_Toc1694796217">
             <w:r>
               <w:rPr>
                 <w:rStyle w:val="Hyperlink"/>
@@ -1067,7 +1067,7 @@
               <w:fldChar w:fldCharType="begin"/>
             </w:r>
             <w:r>
-              <w:instrText xml:space="preserve">PAGEREF _Toc1131033574 \h</w:instrText>
+              <w:instrText xml:space="preserve">PAGEREF _Toc1694796217 \h</w:instrText>
             </w:r>
             <w:r>
               <w:fldChar w:fldCharType="separate"/>
@@ -1094,7 +1094,7 @@
               <w:rStyle w:val="Hyperlink"/>
             </w:rPr>
           </w:pPr>
-          <w:hyperlink w:anchor="_Toc1009989456">
+          <w:hyperlink w:anchor="_Toc220134096">
             <w:r>
               <w:rPr>
                 <w:rStyle w:val="Hyperlink"/>
@@ -1108,7 +1108,7 @@
               <w:fldChar w:fldCharType="begin"/>
             </w:r>
             <w:r>
-              <w:instrText xml:space="preserve">PAGEREF _Toc1009989456 \h</w:instrText>
+              <w:instrText xml:space="preserve">PAGEREF _Toc220134096 \h</w:instrText>
             </w:r>
             <w:r>
               <w:fldChar w:fldCharType="separate"/>
@@ -1135,7 +1135,7 @@
               <w:rStyle w:val="Hyperlink"/>
             </w:rPr>
           </w:pPr>
-          <w:hyperlink w:anchor="_Toc2136654439">
+          <w:hyperlink w:anchor="_Toc1205604167">
             <w:r>
               <w:rPr>
                 <w:rStyle w:val="Hyperlink"/>
@@ -1149,7 +1149,7 @@
               <w:fldChar w:fldCharType="begin"/>
             </w:r>
             <w:r>
-              <w:instrText xml:space="preserve">PAGEREF _Toc2136654439 \h</w:instrText>
+              <w:instrText xml:space="preserve">PAGEREF _Toc1205604167 \h</w:instrText>
             </w:r>
             <w:r>
               <w:fldChar w:fldCharType="separate"/>
@@ -1176,7 +1176,7 @@
               <w:rStyle w:val="Hyperlink"/>
             </w:rPr>
           </w:pPr>
-          <w:hyperlink w:anchor="_Toc605480200">
+          <w:hyperlink w:anchor="_Toc854517629">
             <w:r>
               <w:rPr>
                 <w:rStyle w:val="Hyperlink"/>
@@ -1190,7 +1190,7 @@
               <w:fldChar w:fldCharType="begin"/>
             </w:r>
             <w:r>
-              <w:instrText xml:space="preserve">PAGEREF _Toc605480200 \h</w:instrText>
+              <w:instrText xml:space="preserve">PAGEREF _Toc854517629 \h</w:instrText>
             </w:r>
             <w:r>
               <w:fldChar w:fldCharType="separate"/>
@@ -1217,7 +1217,7 @@
               <w:rStyle w:val="Hyperlink"/>
             </w:rPr>
           </w:pPr>
-          <w:hyperlink w:anchor="_Toc466325860">
+          <w:hyperlink w:anchor="_Toc1538301487">
             <w:r>
               <w:rPr>
                 <w:rStyle w:val="Hyperlink"/>
@@ -1231,7 +1231,7 @@
               <w:fldChar w:fldCharType="begin"/>
             </w:r>
             <w:r>
-              <w:instrText xml:space="preserve">PAGEREF _Toc466325860 \h</w:instrText>
+              <w:instrText xml:space="preserve">PAGEREF _Toc1538301487 \h</w:instrText>
             </w:r>
             <w:r>
               <w:fldChar w:fldCharType="separate"/>
@@ -1258,7 +1258,7 @@
               <w:rStyle w:val="Hyperlink"/>
             </w:rPr>
           </w:pPr>
-          <w:hyperlink w:anchor="_Toc38204121">
+          <w:hyperlink w:anchor="_Toc376546159">
             <w:r>
               <w:rPr>
                 <w:rStyle w:val="Hyperlink"/>
@@ -1272,7 +1272,7 @@
               <w:fldChar w:fldCharType="begin"/>
             </w:r>
             <w:r>
-              <w:instrText xml:space="preserve">PAGEREF _Toc38204121 \h</w:instrText>
+              <w:instrText xml:space="preserve">PAGEREF _Toc376546159 \h</w:instrText>
             </w:r>
             <w:r>
               <w:fldChar w:fldCharType="separate"/>
@@ -1299,7 +1299,7 @@
               <w:rStyle w:val="Hyperlink"/>
             </w:rPr>
           </w:pPr>
-          <w:hyperlink w:anchor="_Toc1200017444">
+          <w:hyperlink w:anchor="_Toc322589370">
             <w:r>
               <w:rPr>
                 <w:rStyle w:val="Hyperlink"/>
@@ -1313,7 +1313,7 @@
               <w:fldChar w:fldCharType="begin"/>
             </w:r>
             <w:r>
-              <w:instrText xml:space="preserve">PAGEREF _Toc1200017444 \h</w:instrText>
+              <w:instrText xml:space="preserve">PAGEREF _Toc322589370 \h</w:instrText>
             </w:r>
             <w:r>
               <w:fldChar w:fldCharType="separate"/>
@@ -1323,6 +1323,47 @@
                 <w:rStyle w:val="Hyperlink"/>
               </w:rPr>
               <w:t>15</w:t>
+            </w:r>
+            <w:r>
+              <w:fldChar w:fldCharType="end"/>
+            </w:r>
+          </w:hyperlink>
+        </w:p>
+        <w:p>
+          <w:pPr>
+            <w:pStyle w:val="TOC1"/>
+            <w:tabs>
+              <w:tab w:val="right" w:leader="dot" w:pos="9015"/>
+            </w:tabs>
+            <w:bidi w:val="0"/>
+            <w:rPr>
+              <w:rStyle w:val="Hyperlink"/>
+            </w:rPr>
+          </w:pPr>
+          <w:hyperlink w:anchor="_Toc1703139515">
+            <w:r>
+              <w:rPr>
+                <w:rStyle w:val="Hyperlink"/>
+              </w:rPr>
+              <w:t>7. Enlace al repositorio de github</w:t>
+            </w:r>
+            <w:r>
+              <w:tab/>
+            </w:r>
+            <w:r>
+              <w:fldChar w:fldCharType="begin"/>
+            </w:r>
+            <w:r>
+              <w:instrText xml:space="preserve">PAGEREF _Toc1703139515 \h</w:instrText>
+            </w:r>
+            <w:r>
+              <w:fldChar w:fldCharType="separate"/>
+            </w:r>
+            <w:r>
+              <w:rPr>
+                <w:rStyle w:val="Hyperlink"/>
+              </w:rPr>
+              <w:t>16</w:t>
             </w:r>
             <w:r>
               <w:fldChar w:fldCharType="end"/>
@@ -1361,7 +1402,7 @@
           <w:szCs w:val="24"/>
         </w:rPr>
       </w:pPr>
-      <w:bookmarkStart w:name="_Toc2147034270" w:id="1417464911"/>
+      <w:bookmarkStart w:name="_Toc710895351" w:id="1136284837"/>
       <w:r>
         <w:rPr>
           <w:rFonts w:ascii="Arial" w:hAnsi="Arial" w:eastAsia="Arial" w:cs="Arial" w:asciiTheme="minorAscii" w:hAnsiTheme="minorAscii" w:eastAsiaTheme="minorAscii" w:cstheme="minorAscii"/>
@@ -1373,7 +1414,7 @@
         </w:rPr>
         <w:t>Planteamiento del problema</w:t>
       </w:r>
-      <w:bookmarkEnd w:id="1417464911"/>
+      <w:bookmarkEnd w:id="1136284837"/>
     </w:p>
     <w:p>
       <w:pPr>
@@ -1678,7 +1719,7 @@
           <w:szCs w:val="24"/>
         </w:rPr>
       </w:pPr>
-      <w:bookmarkStart w:name="_Toc604680035" w:id="1750922964"/>
+      <w:bookmarkStart w:name="_Toc609755586" w:id="377504046"/>
       <w:r>
         <w:rPr>
           <w:rFonts w:ascii="Arial" w:hAnsi="Arial" w:eastAsia="Arial" w:cs="Arial" w:asciiTheme="minorAscii" w:hAnsiTheme="minorAscii" w:eastAsiaTheme="minorAscii" w:cstheme="minorAscii"/>
@@ -1701,7 +1742,7 @@
         </w:rPr>
         <w:t>Objetivos del sistema</w:t>
       </w:r>
-      <w:bookmarkEnd w:id="1750922964"/>
+      <w:bookmarkEnd w:id="377504046"/>
     </w:p>
     <w:p>
       <w:pPr>
@@ -1728,7 +1769,7 @@
           <w:szCs w:val="24"/>
         </w:rPr>
       </w:pPr>
-      <w:bookmarkStart w:name="_Toc1408399154" w:id="1511552176"/>
+      <w:bookmarkStart w:name="_Toc1383989019" w:id="1224269348"/>
       <w:r>
         <w:rPr>
           <w:rFonts w:ascii="Arial" w:hAnsi="Arial" w:eastAsia="Arial" w:cs="Arial" w:asciiTheme="minorAscii" w:hAnsiTheme="minorAscii" w:eastAsiaTheme="minorAscii" w:cstheme="minorAscii"/>
@@ -1751,7 +1792,7 @@
         </w:rPr>
         <w:t>Objetivo General:</w:t>
       </w:r>
-      <w:bookmarkEnd w:id="1511552176"/>
+      <w:bookmarkEnd w:id="1224269348"/>
     </w:p>
     <w:p>
       <w:pPr>
@@ -1799,7 +1840,7 @@
           <w:lang w:val="es-ES"/>
         </w:rPr>
       </w:pPr>
-      <w:bookmarkStart w:name="_Toc418005428" w:id="364185131"/>
+      <w:bookmarkStart w:name="_Toc228455236" w:id="1455217435"/>
       <w:r>
         <w:rPr>
           <w:rFonts w:ascii="Arial" w:hAnsi="Arial" w:eastAsia="Arial" w:cs="Arial" w:asciiTheme="minorAscii" w:hAnsiTheme="minorAscii" w:eastAsiaTheme="minorAscii" w:cstheme="minorAscii"/>
@@ -1839,7 +1880,7 @@
         </w:rPr>
         <w:t>:</w:t>
       </w:r>
-      <w:bookmarkEnd w:id="364185131"/>
+      <w:bookmarkEnd w:id="1455217435"/>
     </w:p>
     <w:p>
       <w:pPr>
@@ -1989,7 +2030,7 @@
           <w:lang w:val="es-ES"/>
         </w:rPr>
       </w:pPr>
-      <w:bookmarkStart w:name="_Toc1457761700" w:id="1279296775"/>
+      <w:bookmarkStart w:name="_Toc1799219832" w:id="187413123"/>
       <w:r>
         <w:rPr>
           <w:rFonts w:ascii="Arial" w:hAnsi="Arial" w:eastAsia="Arial" w:cs="Arial" w:asciiTheme="minorAscii" w:hAnsiTheme="minorAscii" w:eastAsiaTheme="minorAscii" w:cstheme="minorAscii"/>
@@ -2016,7 +2057,7 @@
         </w:rPr>
         <w:t>Alcances del sistema</w:t>
       </w:r>
-      <w:bookmarkEnd w:id="1279296775"/>
+      <w:bookmarkEnd w:id="187413123"/>
     </w:p>
     <w:p>
       <w:pPr>
@@ -2048,7 +2089,7 @@
           <w:lang w:val="es-ES"/>
         </w:rPr>
       </w:pPr>
-      <w:bookmarkStart w:name="_Toc1131033574" w:id="2064409161"/>
+      <w:bookmarkStart w:name="_Toc1694796217" w:id="1353866750"/>
       <w:r>
         <w:rPr>
           <w:rFonts w:ascii="Arial" w:hAnsi="Arial" w:eastAsia="Arial" w:cs="Arial" w:asciiTheme="minorAscii" w:hAnsiTheme="minorAscii" w:eastAsiaTheme="minorAscii" w:cstheme="minorAscii"/>
@@ -2062,7 +2103,7 @@
         </w:rPr>
         <w:t>3.1 Que incluye el sistema</w:t>
       </w:r>
-      <w:bookmarkEnd w:id="2064409161"/>
+      <w:bookmarkEnd w:id="1353866750"/>
     </w:p>
     <w:p>
       <w:pPr>
@@ -2651,7 +2692,7 @@
           <w:lang w:val="es-ES"/>
         </w:rPr>
       </w:pPr>
-      <w:bookmarkStart w:name="_Toc1009989456" w:id="321669735"/>
+      <w:bookmarkStart w:name="_Toc220134096" w:id="1035921377"/>
       <w:r>
         <w:rPr>
           <w:rFonts w:ascii="Arial" w:hAnsi="Arial" w:eastAsia="Arial" w:cs="Arial" w:asciiTheme="minorAscii" w:hAnsiTheme="minorAscii" w:eastAsiaTheme="minorAscii" w:cstheme="minorAscii"/>
@@ -2665,7 +2706,7 @@
         </w:rPr>
         <w:t>3.2 Que queda fuera del alcance</w:t>
       </w:r>
-      <w:bookmarkEnd w:id="321669735"/>
+      <w:bookmarkEnd w:id="1035921377"/>
     </w:p>
     <w:p>
       <w:pPr>
@@ -2835,7 +2876,7 @@
           <w:lang w:val="es-ES"/>
         </w:rPr>
       </w:pPr>
-      <w:bookmarkStart w:name="_Toc2136654439" w:id="978539133"/>
+      <w:bookmarkStart w:name="_Toc1205604167" w:id="417152081"/>
       <w:r>
         <w:rPr>
           <w:rFonts w:ascii="Arial" w:hAnsi="Arial" w:eastAsia="Arial" w:cs="Arial" w:asciiTheme="minorAscii" w:hAnsiTheme="minorAscii" w:eastAsiaTheme="minorAscii" w:cstheme="minorAscii"/>
@@ -2862,7 +2903,7 @@
         </w:rPr>
         <w:t>Stakeholders</w:t>
       </w:r>
-      <w:bookmarkEnd w:id="978539133"/>
+      <w:bookmarkEnd w:id="417152081"/>
     </w:p>
     <w:p>
       <w:pPr>
@@ -3264,7 +3305,7 @@
           <w:lang w:val="es-ES"/>
         </w:rPr>
       </w:pPr>
-      <w:bookmarkStart w:name="_Toc605480200" w:id="743425410"/>
+      <w:bookmarkStart w:name="_Toc854517629" w:id="1371882369"/>
       <w:r>
         <w:rPr>
           <w:rFonts w:ascii="Arial" w:hAnsi="Arial" w:eastAsia="Arial" w:cs="Arial" w:asciiTheme="minorAscii" w:hAnsiTheme="minorAscii" w:eastAsiaTheme="minorAscii" w:cstheme="minorAscii"/>
@@ -3291,7 +3332,7 @@
         </w:rPr>
         <w:t>Requerimientos</w:t>
       </w:r>
-      <w:bookmarkEnd w:id="743425410"/>
+      <w:bookmarkEnd w:id="1371882369"/>
     </w:p>
     <w:p>
       <w:pPr>
@@ -3316,7 +3357,7 @@
           <w:lang w:val="es-ES"/>
         </w:rPr>
       </w:pPr>
-      <w:bookmarkStart w:name="_Toc466325860" w:id="807728327"/>
+      <w:bookmarkStart w:name="_Toc1538301487" w:id="1221420843"/>
       <w:r>
         <w:rPr>
           <w:rFonts w:ascii="Arial" w:hAnsi="Arial" w:eastAsia="Arial" w:cs="Arial" w:asciiTheme="minorAscii" w:hAnsiTheme="minorAscii" w:eastAsiaTheme="minorAscii" w:cstheme="minorAscii"/>
@@ -3330,7 +3371,7 @@
         </w:rPr>
         <w:t>5.1 Requerimientos funcionales</w:t>
       </w:r>
-      <w:bookmarkEnd w:id="807728327"/>
+      <w:bookmarkEnd w:id="1221420843"/>
     </w:p>
     <w:p>
       <w:pPr>
@@ -12584,7 +12625,7 @@
           <w:lang w:val="es-ES"/>
         </w:rPr>
       </w:pPr>
-      <w:bookmarkStart w:name="_Toc38204121" w:id="1824147167"/>
+      <w:bookmarkStart w:name="_Toc376546159" w:id="1642649522"/>
       <w:r>
         <w:rPr>
           <w:rFonts w:ascii="Arial" w:hAnsi="Arial" w:eastAsia="Arial" w:cs="Arial" w:asciiTheme="minorAscii" w:hAnsiTheme="minorAscii" w:eastAsiaTheme="minorAscii" w:cstheme="minorAscii"/>
@@ -12598,7 +12639,7 @@
         </w:rPr>
         <w:t>5.2 Requerimientos no funcionales</w:t>
       </w:r>
-      <w:bookmarkEnd w:id="1824147167"/>
+      <w:bookmarkEnd w:id="1642649522"/>
     </w:p>
     <w:tbl>
       <w:tblPr>
@@ -15568,7 +15609,7 @@
           <w:lang w:val="es-ES"/>
         </w:rPr>
       </w:pPr>
-      <w:bookmarkStart w:name="_Toc1200017444" w:id="180394820"/>
+      <w:bookmarkStart w:name="_Toc322589370" w:id="1484006331"/>
       <w:r>
         <w:rPr>
           <w:rFonts w:ascii="Arial" w:hAnsi="Arial" w:eastAsia="Arial" w:cs="Arial" w:asciiTheme="minorAscii" w:hAnsiTheme="minorAscii" w:eastAsiaTheme="minorAscii" w:cstheme="minorAscii"/>
@@ -15582,7 +15623,7 @@
         </w:rPr>
         <w:t>6. Entrevista Aplicada</w:t>
       </w:r>
-      <w:bookmarkEnd w:id="180394820"/>
+      <w:bookmarkEnd w:id="1484006331"/>
     </w:p>
     <w:p>
       <w:pPr>
@@ -16089,9 +16130,58 @@
     <w:p>
       <w:pPr>
         <w:spacing w:before="240" w:beforeAutospacing="off" w:after="249" w:afterAutospacing="off" w:line="269" w:lineRule="auto"/>
-        <w:ind w:left="720" w:right="0" w:hanging="11"/>
+        <w:ind w:left="708" w:right="0" w:hanging="0"/>
         <w:jc w:val="left"/>
       </w:pPr>
+    </w:p>
+    <w:p>
+      <w:pPr>
+        <w:pStyle w:val="Heading1"/>
+        <w:jc w:val="center"/>
+        <w:rPr>
+          <w:rFonts w:ascii="Arial" w:hAnsi="Arial" w:eastAsia="Arial" w:cs="Arial" w:asciiTheme="minorAscii" w:hAnsiTheme="minorAscii" w:eastAsiaTheme="minorAscii" w:cstheme="minorAscii"/>
+          <w:b w:val="1"/>
+          <w:bCs w:val="1"/>
+          <w:color w:val="auto"/>
+          <w:sz w:val="24"/>
+          <w:szCs w:val="24"/>
+        </w:rPr>
+      </w:pPr>
+      <w:bookmarkStart w:name="_Toc1703139515" w:id="1948032548"/>
+      <w:r>
+        <w:rPr>
+          <w:rFonts w:ascii="Arial" w:hAnsi="Arial" w:eastAsia="Arial" w:cs="Arial" w:asciiTheme="minorAscii" w:hAnsiTheme="minorAscii" w:eastAsiaTheme="minorAscii" w:cstheme="minorAscii"/>
+          <w:b w:val="1"/>
+          <w:bCs w:val="1"/>
+          <w:color w:val="auto"/>
+          <w:sz w:val="24"/>
+          <w:szCs w:val="24"/>
+        </w:rPr>
+        <w:t xml:space="preserve">7. </w:t>
+      </w:r>
+      <w:r>
+        <w:rPr>
+          <w:rFonts w:ascii="Arial" w:hAnsi="Arial" w:eastAsia="Arial" w:cs="Arial" w:asciiTheme="minorAscii" w:hAnsiTheme="minorAscii" w:eastAsiaTheme="minorAscii" w:cstheme="minorAscii"/>
+          <w:b w:val="1"/>
+          <w:bCs w:val="1"/>
+          <w:color w:val="auto"/>
+          <w:sz w:val="24"/>
+          <w:szCs w:val="24"/>
+        </w:rPr>
+        <w:t xml:space="preserve">Enlace al repositorio de </w:t>
+      </w:r>
+      <w:r>
+        <w:rPr>
+          <w:rFonts w:ascii="Arial" w:hAnsi="Arial" w:eastAsia="Arial" w:cs="Arial" w:asciiTheme="minorAscii" w:hAnsiTheme="minorAscii" w:eastAsiaTheme="minorAscii" w:cstheme="minorAscii"/>
+          <w:b w:val="1"/>
+          <w:bCs w:val="1"/>
+          <w:color w:val="auto"/>
+          <w:sz w:val="24"/>
+          <w:szCs w:val="24"/>
+        </w:rPr>
+        <w:t>github</w:t>
+      </w:r>
+      <w:bookmarkEnd w:id="1948032548"/>
     </w:p>
     <w:p>
       <w:pPr>
@@ -16099,6 +16189,25 @@
         <w:ind w:left="720" w:right="0" w:hanging="11"/>
         <w:jc w:val="left"/>
       </w:pPr>
+      <w:hyperlink r:id="R0c005354d19b44c2">
+        <w:r>
+          <w:rPr>
+            <w:rStyle w:val="Hyperlink"/>
+          </w:rPr>
+          <w:t>Enlace</w:t>
+        </w:r>
+      </w:hyperlink>
+    </w:p>
+    <w:p>
+      <w:pPr>
+        <w:spacing w:before="240" w:beforeAutospacing="off" w:after="249" w:afterAutospacing="off" w:line="269" w:lineRule="auto"/>
+        <w:ind w:left="720" w:right="0" w:hanging="11"/>
+        <w:jc w:val="left"/>
+      </w:pPr>
+      <w:r>
+        <w:rPr/>
+        <w:t>https://github.com/David210-web/Sistema-POS-Punto-de-Venta-Inventario-Facturacion-Interna.git</w:t>
+      </w:r>
     </w:p>
     <w:p>
       <w:pPr>

</xml_diff>